<commit_message>
Fin Séance 1 SNT
</commit_message>
<xml_diff>
--- a/SNT/ProjetPython/FicheTechnique1-Faire bouger un objet.docx
+++ b/SNT/ProjetPython/FicheTechnique1-Faire bouger un objet.docx
@@ -456,27 +456,7 @@
                                   <w:sz w:val="17"/>
                                   <w:szCs w:val="17"/>
                                 </w:rPr>
-                                <w:t>http://acver.fr</w:t>
-                              </w:r>
-                              <w:r>
-                                <w:rPr>
-                                  <w:rStyle w:val="Hyperlink"/>
-                                  <w:b/>
-                                  <w:bCs/>
-                                  <w:sz w:val="17"/>
-                                  <w:szCs w:val="17"/>
-                                </w:rPr>
-                                <w:t>/</w:t>
-                              </w:r>
-                              <w:r>
-                                <w:rPr>
-                                  <w:rStyle w:val="Hyperlink"/>
-                                  <w:b/>
-                                  <w:bCs/>
-                                  <w:sz w:val="17"/>
-                                  <w:szCs w:val="17"/>
-                                </w:rPr>
-                                <w:t>etape4clavier</w:t>
+                                <w:t>http://acver.fr/etape4clavier</w:t>
                               </w:r>
                             </w:hyperlink>
                             <w:r>
@@ -542,9 +522,9 @@
                                 <w:noProof/>
                               </w:rPr>
                               <w:drawing>
-                                <wp:inline distT="0" distB="0" distL="0" distR="0" wp14:anchorId="71FDDF91" wp14:editId="6C4D32F5">
+                                <wp:inline distT="0" distB="0" distL="0" distR="0" wp14:anchorId="71FDDF91" wp14:editId="509C81DD">
                                   <wp:extent cx="4172673" cy="2139630"/>
-                                  <wp:effectExtent l="0" t="0" r="0" b="0"/>
+                                  <wp:effectExtent l="19050" t="19050" r="18415" b="13335"/>
                                   <wp:docPr id="20" name="Picture 20"/>
                                   <wp:cNvGraphicFramePr>
                                     <a:graphicFrameLocks xmlns:a="http://schemas.openxmlformats.org/drawingml/2006/main" noChangeAspect="1"/>
@@ -570,6 +550,13 @@
                                           <a:prstGeom prst="rect">
                                             <a:avLst/>
                                           </a:prstGeom>
+                                          <a:ln>
+                                            <a:solidFill>
+                                              <a:schemeClr val="bg1">
+                                                <a:lumMod val="95000"/>
+                                              </a:schemeClr>
+                                            </a:solidFill>
+                                          </a:ln>
                                         </pic:spPr>
                                       </pic:pic>
                                     </a:graphicData>
@@ -616,7 +603,11 @@
           </mc:Choice>
           <mc:Fallback>
             <w:pict>
-              <v:shape w14:anchorId="0314E70A" id="Text Box 11" o:spid="_x0000_s1028" type="#_x0000_t202" style="position:absolute;margin-left:-54.45pt;margin-top:497.85pt;width:566.85pt;height:259.3pt;z-index:251667456;visibility:visible;mso-wrap-style:square;mso-width-percent:0;mso-height-percent:0;mso-wrap-distance-left:9pt;mso-wrap-distance-top:0;mso-wrap-distance-right:9pt;mso-wrap-distance-bottom:0;mso-position-horizontal:absolute;mso-position-horizontal-relative:margin;mso-position-vertical:absolute;mso-position-vertical-relative:text;mso-width-percent:0;mso-height-percent:0;mso-width-relative:margin;mso-height-relative:margin;v-text-anchor:top" o:gfxdata="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" fillcolor="white [3201]" strokeweight=".5pt">
+              <v:shapetype w14:anchorId="0314E70A" id="_x0000_t202" coordsize="21600,21600" o:spt="202" path="m,l,21600r21600,l21600,xe">
+                <v:stroke joinstyle="miter"/>
+                <v:path gradientshapeok="t" o:connecttype="rect"/>
+              </v:shapetype>
+              <v:shape id="Text Box 11" o:spid="_x0000_s1028" type="#_x0000_t202" style="position:absolute;margin-left:-54.45pt;margin-top:497.85pt;width:566.85pt;height:259.3pt;z-index:251667456;visibility:visible;mso-wrap-style:square;mso-width-percent:0;mso-height-percent:0;mso-wrap-distance-left:9pt;mso-wrap-distance-top:0;mso-wrap-distance-right:9pt;mso-wrap-distance-bottom:0;mso-position-horizontal:absolute;mso-position-horizontal-relative:margin;mso-position-vertical:absolute;mso-position-vertical-relative:text;mso-width-percent:0;mso-height-percent:0;mso-width-relative:margin;mso-height-relative:margin;v-text-anchor:top" o:gfxdata="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" fillcolor="white [3201]" strokeweight=".5pt">
                 <v:textbox>
                   <w:txbxContent>
                     <w:p>
@@ -688,27 +679,7 @@
                             <w:sz w:val="17"/>
                             <w:szCs w:val="17"/>
                           </w:rPr>
-                          <w:t>http://acver.fr</w:t>
-                        </w:r>
-                        <w:r>
-                          <w:rPr>
-                            <w:rStyle w:val="Hyperlink"/>
-                            <w:b/>
-                            <w:bCs/>
-                            <w:sz w:val="17"/>
-                            <w:szCs w:val="17"/>
-                          </w:rPr>
-                          <w:t>/</w:t>
-                        </w:r>
-                        <w:r>
-                          <w:rPr>
-                            <w:rStyle w:val="Hyperlink"/>
-                            <w:b/>
-                            <w:bCs/>
-                            <w:sz w:val="17"/>
-                            <w:szCs w:val="17"/>
-                          </w:rPr>
-                          <w:t>etape4clavier</w:t>
+                          <w:t>http://acver.fr/etape4clavier</w:t>
                         </w:r>
                       </w:hyperlink>
                       <w:r>
@@ -774,9 +745,9 @@
                           <w:noProof/>
                         </w:rPr>
                         <w:drawing>
-                          <wp:inline distT="0" distB="0" distL="0" distR="0" wp14:anchorId="71FDDF91" wp14:editId="6C4D32F5">
+                          <wp:inline distT="0" distB="0" distL="0" distR="0" wp14:anchorId="71FDDF91" wp14:editId="509C81DD">
                             <wp:extent cx="4172673" cy="2139630"/>
-                            <wp:effectExtent l="0" t="0" r="0" b="0"/>
+                            <wp:effectExtent l="19050" t="19050" r="18415" b="13335"/>
                             <wp:docPr id="20" name="Picture 20"/>
                             <wp:cNvGraphicFramePr>
                               <a:graphicFrameLocks xmlns:a="http://schemas.openxmlformats.org/drawingml/2006/main" noChangeAspect="1"/>
@@ -802,6 +773,13 @@
                                     <a:prstGeom prst="rect">
                                       <a:avLst/>
                                     </a:prstGeom>
+                                    <a:ln>
+                                      <a:solidFill>
+                                        <a:schemeClr val="bg1">
+                                          <a:lumMod val="95000"/>
+                                        </a:schemeClr>
+                                      </a:solidFill>
+                                    </a:ln>
                                   </pic:spPr>
                                 </pic:pic>
                               </a:graphicData>
@@ -1001,9 +979,9 @@
                                 <w:noProof/>
                               </w:rPr>
                               <w:drawing>
-                                <wp:inline distT="0" distB="0" distL="0" distR="0" wp14:anchorId="27DFBA79" wp14:editId="47928193">
+                                <wp:inline distT="0" distB="0" distL="0" distR="0" wp14:anchorId="27DFBA79" wp14:editId="1CE821BD">
                                   <wp:extent cx="4352081" cy="1938954"/>
-                                  <wp:effectExtent l="0" t="0" r="0" b="4445"/>
+                                  <wp:effectExtent l="19050" t="19050" r="10795" b="23495"/>
                                   <wp:docPr id="26" name="Picture 26"/>
                                   <wp:cNvGraphicFramePr>
                                     <a:graphicFrameLocks xmlns:a="http://schemas.openxmlformats.org/drawingml/2006/main" noChangeAspect="1"/>
@@ -1029,6 +1007,13 @@
                                           <a:prstGeom prst="rect">
                                             <a:avLst/>
                                           </a:prstGeom>
+                                          <a:ln>
+                                            <a:solidFill>
+                                              <a:schemeClr val="bg1">
+                                                <a:lumMod val="95000"/>
+                                              </a:schemeClr>
+                                            </a:solidFill>
+                                          </a:ln>
                                         </pic:spPr>
                                       </pic:pic>
                                     </a:graphicData>
@@ -1109,7 +1094,7 @@
           </mc:Choice>
           <mc:Fallback>
             <w:pict>
-              <v:shape w14:anchorId="1F31EA1E" id="Text Box 7" o:spid="_x0000_s1029" type="#_x0000_t202" style="position:absolute;margin-left:-55.8pt;margin-top:275pt;width:569.15pt;height:216.9pt;z-index:251665408;visibility:visible;mso-wrap-style:square;mso-width-percent:0;mso-height-percent:0;mso-wrap-distance-left:9pt;mso-wrap-distance-top:0;mso-wrap-distance-right:9pt;mso-wrap-distance-bottom:0;mso-position-horizontal:absolute;mso-position-horizontal-relative:margin;mso-position-vertical:absolute;mso-position-vertical-relative:text;mso-width-percent:0;mso-height-percent:0;mso-width-relative:margin;mso-height-relative:margin;v-text-anchor:top" o:gfxdata="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" fillcolor="white [3201]" strokeweight=".5pt">
+              <v:shape w14:anchorId="1F31EA1E" id="Text Box 7" o:spid="_x0000_s1029" type="#_x0000_t202" style="position:absolute;margin-left:-55.8pt;margin-top:275pt;width:569.15pt;height:216.9pt;z-index:251665408;visibility:visible;mso-wrap-style:square;mso-width-percent:0;mso-height-percent:0;mso-wrap-distance-left:9pt;mso-wrap-distance-top:0;mso-wrap-distance-right:9pt;mso-wrap-distance-bottom:0;mso-position-horizontal:absolute;mso-position-horizontal-relative:margin;mso-position-vertical:absolute;mso-position-vertical-relative:text;mso-width-percent:0;mso-height-percent:0;mso-width-relative:margin;mso-height-relative:margin;v-text-anchor:top" o:gfxdata="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" fillcolor="white [3201]" strokeweight=".5pt">
                 <v:textbox>
                   <w:txbxContent>
                     <w:p>
@@ -1236,9 +1221,9 @@
                           <w:noProof/>
                         </w:rPr>
                         <w:drawing>
-                          <wp:inline distT="0" distB="0" distL="0" distR="0" wp14:anchorId="27DFBA79" wp14:editId="47928193">
+                          <wp:inline distT="0" distB="0" distL="0" distR="0" wp14:anchorId="27DFBA79" wp14:editId="1CE821BD">
                             <wp:extent cx="4352081" cy="1938954"/>
-                            <wp:effectExtent l="0" t="0" r="0" b="4445"/>
+                            <wp:effectExtent l="19050" t="19050" r="10795" b="23495"/>
                             <wp:docPr id="26" name="Picture 26"/>
                             <wp:cNvGraphicFramePr>
                               <a:graphicFrameLocks xmlns:a="http://schemas.openxmlformats.org/drawingml/2006/main" noChangeAspect="1"/>
@@ -1264,6 +1249,13 @@
                                     <a:prstGeom prst="rect">
                                       <a:avLst/>
                                     </a:prstGeom>
+                                    <a:ln>
+                                      <a:solidFill>
+                                        <a:schemeClr val="bg1">
+                                          <a:lumMod val="95000"/>
+                                        </a:schemeClr>
+                                      </a:solidFill>
+                                    </a:ln>
                                   </pic:spPr>
                                 </pic:pic>
                               </a:graphicData>
@@ -1514,7 +1506,7 @@
                                 <w:noProof/>
                               </w:rPr>
                               <w:drawing>
-                                <wp:inline distT="0" distB="0" distL="0" distR="0" wp14:anchorId="6A2B9464" wp14:editId="22E7F6AD">
+                                <wp:inline distT="0" distB="0" distL="0" distR="0" wp14:anchorId="6A2B9464" wp14:editId="6EB50AE2">
                                   <wp:extent cx="1695691" cy="1037563"/>
                                   <wp:effectExtent l="19050" t="19050" r="19050" b="10795"/>
                                   <wp:docPr id="17" name="Picture 17"/>
@@ -1545,7 +1537,7 @@
                                           <a:ln>
                                             <a:solidFill>
                                               <a:schemeClr val="bg1">
-                                                <a:lumMod val="85000"/>
+                                                <a:lumMod val="95000"/>
                                               </a:schemeClr>
                                             </a:solidFill>
                                           </a:ln>
@@ -1579,7 +1571,7 @@
           </mc:Choice>
           <mc:Fallback>
             <w:pict>
-              <v:shape w14:anchorId="691CE30D" id="Text Box 3" o:spid="_x0000_s1030" type="#_x0000_t202" style="position:absolute;margin-left:-58.1pt;margin-top:96.85pt;width:195pt;height:167.25pt;z-index:251661312;visibility:visible;mso-wrap-style:square;mso-width-percent:0;mso-height-percent:0;mso-wrap-distance-left:9pt;mso-wrap-distance-top:0;mso-wrap-distance-right:9pt;mso-wrap-distance-bottom:0;mso-position-horizontal:absolute;mso-position-horizontal-relative:text;mso-position-vertical:absolute;mso-position-vertical-relative:text;mso-width-percent:0;mso-height-percent:0;mso-width-relative:margin;mso-height-relative:margin;v-text-anchor:top" o:gfxdata="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" fillcolor="white [3201]" strokeweight=".5pt">
+              <v:shape w14:anchorId="691CE30D" id="Text Box 3" o:spid="_x0000_s1030" type="#_x0000_t202" style="position:absolute;margin-left:-58.1pt;margin-top:96.85pt;width:195pt;height:167.25pt;z-index:251661312;visibility:visible;mso-wrap-style:square;mso-width-percent:0;mso-height-percent:0;mso-wrap-distance-left:9pt;mso-wrap-distance-top:0;mso-wrap-distance-right:9pt;mso-wrap-distance-bottom:0;mso-position-horizontal:absolute;mso-position-horizontal-relative:text;mso-position-vertical:absolute;mso-position-vertical-relative:text;mso-width-percent:0;mso-height-percent:0;mso-width-relative:margin;mso-height-relative:margin;v-text-anchor:top" o:gfxdata="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" fillcolor="white [3201]" strokeweight=".5pt">
                 <v:textbox>
                   <w:txbxContent>
                     <w:p>
@@ -1723,7 +1715,7 @@
                           <w:noProof/>
                         </w:rPr>
                         <w:drawing>
-                          <wp:inline distT="0" distB="0" distL="0" distR="0" wp14:anchorId="6A2B9464" wp14:editId="22E7F6AD">
+                          <wp:inline distT="0" distB="0" distL="0" distR="0" wp14:anchorId="6A2B9464" wp14:editId="6EB50AE2">
                             <wp:extent cx="1695691" cy="1037563"/>
                             <wp:effectExtent l="19050" t="19050" r="19050" b="10795"/>
                             <wp:docPr id="17" name="Picture 17"/>
@@ -1754,7 +1746,7 @@
                                     <a:ln>
                                       <a:solidFill>
                                         <a:schemeClr val="bg1">
-                                          <a:lumMod val="85000"/>
+                                          <a:lumMod val="95000"/>
                                         </a:schemeClr>
                                       </a:solidFill>
                                     </a:ln>
@@ -1831,31 +1823,7 @@
                                 <w:bCs/>
                                 <w:u w:val="single"/>
                               </w:rPr>
-                              <w:t xml:space="preserve">Etape </w:t>
-                            </w:r>
-                            <w:r>
-                              <w:rPr>
-                                <w:b/>
-                                <w:bCs/>
-                                <w:u w:val="single"/>
-                              </w:rPr>
-                              <w:t>2</w:t>
-                            </w:r>
-                            <w:r>
-                              <w:rPr>
-                                <w:b/>
-                                <w:bCs/>
-                                <w:u w:val="single"/>
-                              </w:rPr>
-                              <w:t xml:space="preserve"> : Créer </w:t>
-                            </w:r>
-                            <w:r>
-                              <w:rPr>
-                                <w:b/>
-                                <w:bCs/>
-                                <w:u w:val="single"/>
-                              </w:rPr>
-                              <w:t xml:space="preserve">un </w:t>
+                              <w:t xml:space="preserve">Etape 2 : Créer un </w:t>
                             </w:r>
                             <w:r>
                               <w:rPr>
@@ -2013,9 +1981,9 @@
                                 <w:noProof/>
                               </w:rPr>
                               <w:drawing>
-                                <wp:inline distT="0" distB="0" distL="0" distR="0" wp14:anchorId="540133A7" wp14:editId="06E9F0E8">
+                                <wp:inline distT="0" distB="0" distL="0" distR="0" wp14:anchorId="540133A7" wp14:editId="0816D34E">
                                   <wp:extent cx="4526915" cy="1821815"/>
-                                  <wp:effectExtent l="0" t="0" r="6985" b="6985"/>
+                                  <wp:effectExtent l="19050" t="19050" r="26035" b="26035"/>
                                   <wp:docPr id="18" name="Picture 18"/>
                                   <wp:cNvGraphicFramePr>
                                     <a:graphicFrameLocks xmlns:a="http://schemas.openxmlformats.org/drawingml/2006/main" noChangeAspect="1"/>
@@ -2041,6 +2009,13 @@
                                           <a:prstGeom prst="rect">
                                             <a:avLst/>
                                           </a:prstGeom>
+                                          <a:ln>
+                                            <a:solidFill>
+                                              <a:schemeClr val="bg1">
+                                                <a:lumMod val="95000"/>
+                                              </a:schemeClr>
+                                            </a:solidFill>
+                                          </a:ln>
                                         </pic:spPr>
                                       </pic:pic>
                                     </a:graphicData>
@@ -2099,7 +2074,7 @@
           </mc:Choice>
           <mc:Fallback>
             <w:pict>
-              <v:shape w14:anchorId="38854C8A" id="Text Box 4" o:spid="_x0000_s1031" type="#_x0000_t202" style="position:absolute;margin-left:142.85pt;margin-top:-9.35pt;width:371.35pt;height:272.95pt;z-index:251663360;visibility:visible;mso-wrap-style:square;mso-width-percent:0;mso-height-percent:0;mso-wrap-distance-left:9pt;mso-wrap-distance-top:0;mso-wrap-distance-right:9pt;mso-wrap-distance-bottom:0;mso-position-horizontal:absolute;mso-position-horizontal-relative:text;mso-position-vertical:absolute;mso-position-vertical-relative:text;mso-width-percent:0;mso-height-percent:0;mso-width-relative:margin;mso-height-relative:margin;v-text-anchor:top" o:gfxdata="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" fillcolor="white [3201]" strokeweight=".5pt">
+              <v:shape w14:anchorId="38854C8A" id="Text Box 4" o:spid="_x0000_s1031" type="#_x0000_t202" style="position:absolute;margin-left:142.85pt;margin-top:-9.35pt;width:371.35pt;height:272.95pt;z-index:251663360;visibility:visible;mso-wrap-style:square;mso-width-percent:0;mso-height-percent:0;mso-wrap-distance-left:9pt;mso-wrap-distance-top:0;mso-wrap-distance-right:9pt;mso-wrap-distance-bottom:0;mso-position-horizontal:absolute;mso-position-horizontal-relative:text;mso-position-vertical:absolute;mso-position-vertical-relative:text;mso-width-percent:0;mso-height-percent:0;mso-width-relative:margin;mso-height-relative:margin;v-text-anchor:top" o:gfxdata="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" fillcolor="white [3201]" strokeweight=".5pt">
                 <v:textbox>
                   <w:txbxContent>
                     <w:p>
@@ -2117,31 +2092,7 @@
                           <w:bCs/>
                           <w:u w:val="single"/>
                         </w:rPr>
-                        <w:t xml:space="preserve">Etape </w:t>
-                      </w:r>
-                      <w:r>
-                        <w:rPr>
-                          <w:b/>
-                          <w:bCs/>
-                          <w:u w:val="single"/>
-                        </w:rPr>
-                        <w:t>2</w:t>
-                      </w:r>
-                      <w:r>
-                        <w:rPr>
-                          <w:b/>
-                          <w:bCs/>
-                          <w:u w:val="single"/>
-                        </w:rPr>
-                        <w:t xml:space="preserve"> : Créer </w:t>
-                      </w:r>
-                      <w:r>
-                        <w:rPr>
-                          <w:b/>
-                          <w:bCs/>
-                          <w:u w:val="single"/>
-                        </w:rPr>
-                        <w:t xml:space="preserve">un </w:t>
+                        <w:t xml:space="preserve">Etape 2 : Créer un </w:t>
                       </w:r>
                       <w:r>
                         <w:rPr>
@@ -2299,9 +2250,9 @@
                           <w:noProof/>
                         </w:rPr>
                         <w:drawing>
-                          <wp:inline distT="0" distB="0" distL="0" distR="0" wp14:anchorId="540133A7" wp14:editId="06E9F0E8">
+                          <wp:inline distT="0" distB="0" distL="0" distR="0" wp14:anchorId="540133A7" wp14:editId="0816D34E">
                             <wp:extent cx="4526915" cy="1821815"/>
-                            <wp:effectExtent l="0" t="0" r="6985" b="6985"/>
+                            <wp:effectExtent l="19050" t="19050" r="26035" b="26035"/>
                             <wp:docPr id="18" name="Picture 18"/>
                             <wp:cNvGraphicFramePr>
                               <a:graphicFrameLocks xmlns:a="http://schemas.openxmlformats.org/drawingml/2006/main" noChangeAspect="1"/>
@@ -2327,6 +2278,13 @@
                                     <a:prstGeom prst="rect">
                                       <a:avLst/>
                                     </a:prstGeom>
+                                    <a:ln>
+                                      <a:solidFill>
+                                        <a:schemeClr val="bg1">
+                                          <a:lumMod val="95000"/>
+                                        </a:schemeClr>
+                                      </a:solidFill>
+                                    </a:ln>
                                   </pic:spPr>
                                 </pic:pic>
                               </a:graphicData>
@@ -2432,37 +2390,7 @@
                                 <w:szCs w:val="16"/>
                                 <w:u w:val="single"/>
                               </w:rPr>
-                              <w:t xml:space="preserve">Etape </w:t>
-                            </w:r>
-                            <w:r>
-                              <w:rPr>
-                                <w:b/>
-                                <w:bCs/>
-                                <w:sz w:val="16"/>
-                                <w:szCs w:val="16"/>
-                                <w:u w:val="single"/>
-                              </w:rPr>
-                              <w:t>0</w:t>
-                            </w:r>
-                            <w:r>
-                              <w:rPr>
-                                <w:b/>
-                                <w:bCs/>
-                                <w:sz w:val="16"/>
-                                <w:szCs w:val="16"/>
-                                <w:u w:val="single"/>
-                              </w:rPr>
-                              <w:t xml:space="preserve"> : </w:t>
-                            </w:r>
-                            <w:r>
-                              <w:rPr>
-                                <w:b/>
-                                <w:bCs/>
-                                <w:sz w:val="16"/>
-                                <w:szCs w:val="16"/>
-                                <w:u w:val="single"/>
-                              </w:rPr>
-                              <w:t>Installer le</w:t>
+                              <w:t>Etape 0 : Installer le</w:t>
                             </w:r>
                             <w:r>
                               <w:rPr>
@@ -2626,23 +2554,7 @@
                                   <w:sz w:val="18"/>
                                   <w:szCs w:val="18"/>
                                 </w:rPr>
-                                <w:t>http://acver.fr/etape</w:t>
-                              </w:r>
-                              <w:r>
-                                <w:rPr>
-                                  <w:rStyle w:val="Hyperlink"/>
-                                  <w:sz w:val="18"/>
-                                  <w:szCs w:val="18"/>
-                                </w:rPr>
-                                <w:t>0</w:t>
-                              </w:r>
-                              <w:r>
-                                <w:rPr>
-                                  <w:rStyle w:val="Hyperlink"/>
-                                  <w:sz w:val="18"/>
-                                  <w:szCs w:val="18"/>
-                                </w:rPr>
-                                <w:t>installation</w:t>
+                                <w:t>http://acver.fr/etape0installation</w:t>
                               </w:r>
                             </w:hyperlink>
                             <w:r>
@@ -3060,7 +2972,7 @@
                                     <pic:cNvPicPr/>
                                   </pic:nvPicPr>
                                   <pic:blipFill>
-                                    <a:blip r:embed="rId21"/>
+                                    <a:blip r:embed="rId23"/>
                                     <a:stretch>
                                       <a:fillRect/>
                                     </a:stretch>

</xml_diff>